<commit_message>
FADO added his profile
</commit_message>
<xml_diff>
--- a/HOPE_OLUWALOLOPE.docx
+++ b/HOPE_OLUWALOLOPE.docx
@@ -1,6 +1,6 @@
 
 <file path=word/document.xml><?xml version="1.0" encoding="utf-8"?>
-<w:document xmlns:wpc="http://schemas.microsoft.com/office/word/2010/wordprocessingCanvas" xmlns:cx="http://schemas.microsoft.com/office/drawing/2014/chartex" xmlns:cx1="http://schemas.microsoft.com/office/drawing/2015/9/8/chartex" xmlns:mc="http://schemas.openxmlformats.org/markup-compatibility/2006" xmlns:o="urn:schemas-microsoft-com:office:office" xmlns:r="http://schemas.openxmlformats.org/officeDocument/2006/relationships" xmlns:m="http://schemas.openxmlformats.org/officeDocument/2006/math" xmlns:v="urn:schemas-microsoft-com:vml" xmlns:wp14="http://schemas.microsoft.com/office/word/2010/wordprocessingDrawing" xmlns:wp="http://schemas.openxmlformats.org/drawingml/2006/wordprocessingDrawing" xmlns:w10="urn:schemas-microsoft-com:office:word" xmlns:w="http://schemas.openxmlformats.org/wordprocessingml/2006/main" xmlns:w14="http://schemas.microsoft.com/office/word/2010/wordml" xmlns:w15="http://schemas.microsoft.com/office/word/2012/wordml" xmlns:w16se="http://schemas.microsoft.com/office/word/2015/wordml/symex" xmlns:wpg="http://schemas.microsoft.com/office/word/2010/wordprocessingGroup" xmlns:wpi="http://schemas.microsoft.com/office/word/2010/wordprocessingInk" xmlns:wne="http://schemas.microsoft.com/office/word/2006/wordml" xmlns:wps="http://schemas.microsoft.com/office/word/2010/wordprocessingShape" mc:Ignorable="w14 w15 w16se wp14">
+<w:document xmlns:wpc="http://schemas.microsoft.com/office/word/2010/wordprocessingCanvas" xmlns:mc="http://schemas.openxmlformats.org/markup-compatibility/2006" xmlns:o="urn:schemas-microsoft-com:office:office" xmlns:r="http://schemas.openxmlformats.org/officeDocument/2006/relationships" xmlns:m="http://schemas.openxmlformats.org/officeDocument/2006/math" xmlns:v="urn:schemas-microsoft-com:vml" xmlns:wp14="http://schemas.microsoft.com/office/word/2010/wordprocessingDrawing" xmlns:wp="http://schemas.openxmlformats.org/drawingml/2006/wordprocessingDrawing" xmlns:w10="urn:schemas-microsoft-com:office:word" xmlns:w="http://schemas.openxmlformats.org/wordprocessingml/2006/main" xmlns:w14="http://schemas.microsoft.com/office/word/2010/wordml" xmlns:w15="http://schemas.microsoft.com/office/word/2012/wordml" xmlns:wpg="http://schemas.microsoft.com/office/word/2010/wordprocessingGroup" xmlns:wpi="http://schemas.microsoft.com/office/word/2010/wordprocessingInk" xmlns:wne="http://schemas.microsoft.com/office/word/2006/wordml" xmlns:wps="http://schemas.microsoft.com/office/word/2010/wordprocessingShape" mc:Ignorable="w14 w15 wp14">
   <w:body>
     <w:p>
       <w:pPr>
@@ -25,77 +25,9 @@
           <w:szCs w:val="56"/>
         </w:rPr>
       </w:pPr>
-      <w:r>
-        <w:rPr>
-          <w:rFonts w:ascii="Cambria" w:hAnsi="Cambria" w:cs="Times New Roman"/>
-          <w:noProof/>
-          <w:sz w:val="24"/>
-          <w:szCs w:val="24"/>
-          <w:lang w:val="en-GB" w:eastAsia="en-GB"/>
-        </w:rPr>
-        <w:drawing>
-          <wp:anchor distT="0" distB="0" distL="114300" distR="114300" simplePos="0" relativeHeight="251664384" behindDoc="0" locked="0" layoutInCell="1" allowOverlap="1" wp14:anchorId="43F975B1" wp14:editId="5424D9F2">
-            <wp:simplePos x="0" y="0"/>
-            <wp:positionH relativeFrom="margin">
-              <wp:align>right</wp:align>
-            </wp:positionH>
-            <wp:positionV relativeFrom="paragraph">
-              <wp:posOffset>12700</wp:posOffset>
-            </wp:positionV>
-            <wp:extent cx="1590040" cy="1488257"/>
-            <wp:effectExtent l="0" t="0" r="0" b="0"/>
-            <wp:wrapNone/>
-            <wp:docPr id="7" name="Picture 7"/>
-            <wp:cNvGraphicFramePr>
-              <a:graphicFrameLocks xmlns:a="http://schemas.openxmlformats.org/drawingml/2006/main" noChangeAspect="1"/>
-            </wp:cNvGraphicFramePr>
-            <a:graphic xmlns:a="http://schemas.openxmlformats.org/drawingml/2006/main">
-              <a:graphicData uri="http://schemas.openxmlformats.org/drawingml/2006/picture">
-                <pic:pic xmlns:pic="http://schemas.openxmlformats.org/drawingml/2006/picture">
-                  <pic:nvPicPr>
-                    <pic:cNvPr id="7" name="IMG_20170622_125541 (3).jpg"/>
-                    <pic:cNvPicPr/>
-                  </pic:nvPicPr>
-                  <pic:blipFill rotWithShape="1">
-                    <a:blip r:embed="rId5" cstate="print">
-                      <a:extLst>
-                        <a:ext uri="{28A0092B-C50C-407E-A947-70E740481C1C}">
-                          <a14:useLocalDpi xmlns:a14="http://schemas.microsoft.com/office/drawing/2010/main" val="0"/>
-                        </a:ext>
-                      </a:extLst>
-                    </a:blip>
-                    <a:srcRect l="25018" t="15723" r="30022" b="1362"/>
-                    <a:stretch/>
-                  </pic:blipFill>
-                  <pic:spPr bwMode="auto">
-                    <a:xfrm>
-                      <a:off x="0" y="0"/>
-                      <a:ext cx="1590040" cy="1488257"/>
-                    </a:xfrm>
-                    <a:prstGeom prst="rect">
-                      <a:avLst/>
-                    </a:prstGeom>
-                    <a:ln>
-                      <a:noFill/>
-                    </a:ln>
-                    <a:extLst>
-                      <a:ext uri="{53640926-AAD7-44D8-BBD7-CCE9431645EC}">
-                        <a14:shadowObscured xmlns:a14="http://schemas.microsoft.com/office/drawing/2010/main"/>
-                      </a:ext>
-                    </a:extLst>
-                  </pic:spPr>
-                </pic:pic>
-              </a:graphicData>
-            </a:graphic>
-            <wp14:sizeRelH relativeFrom="margin">
-              <wp14:pctWidth>0</wp14:pctWidth>
-            </wp14:sizeRelH>
-            <wp14:sizeRelV relativeFrom="margin">
-              <wp14:pctHeight>0</wp14:pctHeight>
-            </wp14:sizeRelV>
-          </wp:anchor>
-        </w:drawing>
-      </w:r>
+      <w:bookmarkStart w:id="0" w:name="_GoBack"/>
+      <w:bookmarkEnd w:id="0"/>
+      <w:proofErr w:type="spellStart"/>
       <w:r>
         <w:rPr>
           <w:rFonts w:ascii="Rockwell Condensed" w:hAnsi="Rockwell Condensed" w:cs="Arial"/>
@@ -103,8 +35,9 @@
           <w:sz w:val="56"/>
           <w:szCs w:val="56"/>
         </w:rPr>
-        <w:t>HOPE</w:t>
-      </w:r>
+        <w:t>FADIPE</w:t>
+      </w:r>
+      <w:proofErr w:type="spellEnd"/>
       <w:r>
         <w:rPr>
           <w:rFonts w:ascii="Rockwell Condensed" w:hAnsi="Rockwell Condensed" w:cs="Arial"/>
@@ -112,8 +45,19 @@
           <w:sz w:val="56"/>
           <w:szCs w:val="56"/>
         </w:rPr>
-        <w:t xml:space="preserve"> OLUWALOLOPE</w:t>
-      </w:r>
+        <w:t xml:space="preserve"> AL-</w:t>
+      </w:r>
+      <w:proofErr w:type="spellStart"/>
+      <w:r>
+        <w:rPr>
+          <w:rFonts w:ascii="Rockwell Condensed" w:hAnsi="Rockwell Condensed" w:cs="Arial"/>
+          <w:b/>
+          <w:sz w:val="56"/>
+          <w:szCs w:val="56"/>
+        </w:rPr>
+        <w:t>AMEEN</w:t>
+      </w:r>
+      <w:proofErr w:type="spellEnd"/>
     </w:p>
     <w:p>
       <w:pPr>
@@ -132,7 +76,16 @@
           <w:sz w:val="28"/>
           <w:szCs w:val="28"/>
         </w:rPr>
-        <w:t>Back-End Web Developer</w:t>
+        <w:t>Front-End</w:t>
+      </w:r>
+      <w:r>
+        <w:rPr>
+          <w:rFonts w:ascii="Cambria" w:hAnsi="Cambria" w:cs="Times New Roman"/>
+          <w:b/>
+          <w:sz w:val="28"/>
+          <w:szCs w:val="28"/>
+        </w:rPr>
+        <w:t xml:space="preserve"> Web Developer</w:t>
       </w:r>
     </w:p>
     <w:p>
@@ -180,7 +133,15 @@
           <w:sz w:val="24"/>
           <w:szCs w:val="24"/>
         </w:rPr>
-        <w:t>: 08120087057, 09056871401.</w:t>
+        <w:t>: 08023301369</w:t>
+      </w:r>
+      <w:r>
+        <w:rPr>
+          <w:rFonts w:ascii="Cambria" w:hAnsi="Cambria" w:cs="Times New Roman"/>
+          <w:sz w:val="24"/>
+          <w:szCs w:val="24"/>
+        </w:rPr>
+        <w:t>.</w:t>
       </w:r>
     </w:p>
     <w:p>
@@ -198,7 +159,15 @@
           <w:sz w:val="24"/>
           <w:szCs w:val="24"/>
         </w:rPr>
-        <w:t>Email:</w:t>
+        <w:t>E</w:t>
+      </w:r>
+      <w:r>
+        <w:rPr>
+          <w:rFonts w:ascii="Cambria" w:hAnsi="Cambria" w:cs="Times New Roman"/>
+          <w:sz w:val="24"/>
+          <w:szCs w:val="24"/>
+        </w:rPr>
+        <w:t>mail:</w:t>
       </w:r>
       <w:r>
         <w:rPr>
@@ -207,7 +176,15 @@
           <w:szCs w:val="24"/>
         </w:rPr>
         <w:tab/>
-        <w:t>blessyn2hope@gmail.com</w:t>
+        <w:t>fadipetomi00</w:t>
+      </w:r>
+      <w:r>
+        <w:rPr>
+          <w:rFonts w:ascii="Cambria" w:hAnsi="Cambria" w:cs="Times New Roman"/>
+          <w:sz w:val="24"/>
+          <w:szCs w:val="24"/>
+        </w:rPr>
+        <w:t>@gmail.com</w:t>
       </w:r>
     </w:p>
     <w:p>
@@ -255,7 +232,23 @@
           <w:sz w:val="24"/>
           <w:szCs w:val="24"/>
         </w:rPr>
-        <w:t>https://www.linkedin.com/in/hopeoluwalolope/</w:t>
+        <w:t>https://www.linkedin.com/in/</w:t>
+      </w:r>
+      <w:r>
+        <w:rPr>
+          <w:rFonts w:ascii="Cambria" w:hAnsi="Cambria" w:cs="Times New Roman"/>
+          <w:sz w:val="24"/>
+          <w:szCs w:val="24"/>
+        </w:rPr>
+        <w:t>fadipe-al-ameen-a1b51a160</w:t>
+      </w:r>
+      <w:r>
+        <w:rPr>
+          <w:rFonts w:ascii="Cambria" w:hAnsi="Cambria" w:cs="Times New Roman"/>
+          <w:sz w:val="24"/>
+          <w:szCs w:val="24"/>
+        </w:rPr>
+        <w:t>/</w:t>
       </w:r>
     </w:p>
     <w:p>
@@ -293,7 +286,7 @@
           <w:sz w:val="24"/>
           <w:szCs w:val="24"/>
         </w:rPr>
-        <w:t xml:space="preserve"> https://twitter.com/hopeblessy</w:t>
+        <w:t xml:space="preserve"> https://twitter.com/Fadipetomi</w:t>
       </w:r>
     </w:p>
     <w:p>
@@ -331,7 +324,7 @@
           <w:sz w:val="24"/>
           <w:szCs w:val="24"/>
         </w:rPr>
-        <w:t>https://github.com/ebonyhope</w:t>
+        <w:t>https://github.com/fadhoo</w:t>
       </w:r>
       <w:r>
         <w:rPr>
@@ -368,15 +361,15 @@
           <w:sz w:val="24"/>
           <w:szCs w:val="24"/>
         </w:rPr>
-        <w:t>https://www.facebook.com/hope.oluwalolope</w:t>
-      </w:r>
-      <w:r>
-        <w:rPr>
-          <w:rFonts w:ascii="Cambria" w:hAnsi="Cambria" w:cs="Times New Roman"/>
-          <w:sz w:val="24"/>
-          <w:szCs w:val="24"/>
-        </w:rPr>
-        <w:br/>
+        <w:t>https://www.facebook.com/</w:t>
+      </w:r>
+      <w:r>
+        <w:rPr>
+          <w:rFonts w:ascii="Cambria" w:hAnsi="Cambria" w:cs="Times New Roman"/>
+          <w:sz w:val="24"/>
+          <w:szCs w:val="24"/>
+        </w:rPr>
+        <w:t>fadipe.tomi</w:t>
       </w:r>
     </w:p>
     <w:p>
@@ -465,6 +458,7 @@
           <w:sz w:val="24"/>
           <w:szCs w:val="24"/>
         </w:rPr>
+        <w:lastRenderedPageBreak/>
         <w:t>EDUCATION</w:t>
       </w:r>
     </w:p>
@@ -485,7 +479,6 @@
           <w:noProof/>
           <w:sz w:val="24"/>
           <w:szCs w:val="24"/>
-          <w:lang w:val="en-GB" w:eastAsia="en-GB"/>
         </w:rPr>
         <mc:AlternateContent>
           <mc:Choice Requires="wps">
@@ -537,7 +530,7 @@
               </wp:anchor>
             </w:drawing>
           </mc:Choice>
-          <mc:Fallback>
+          <mc:Fallback xmlns:cx="http://schemas.microsoft.com/office/drawing/2014/chartex" xmlns:cx1="http://schemas.microsoft.com/office/drawing/2015/9/8/chartex" xmlns:w16se="http://schemas.microsoft.com/office/word/2015/wordml/symex">
             <w:pict>
               <v:line w14:anchorId="1F54F864" id="Straight Connector 3" o:spid="_x0000_s1026" style="position:absolute;z-index:251660288;visibility:visible;mso-wrap-style:square;mso-wrap-distance-left:9pt;mso-wrap-distance-top:0;mso-wrap-distance-right:9pt;mso-wrap-distance-bottom:0;mso-position-horizontal:left;mso-position-horizontal-relative:margin;mso-position-vertical:absolute;mso-position-vertical-relative:text" from="0,2.85pt" to="469.4pt,2.85pt" o:gfxdata="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" strokecolor="#a5a5a5 [3206]" strokeweight=".5pt">
                 <v:stroke joinstyle="miter"/>
@@ -689,7 +682,7 @@
                 <w:szCs w:val="23"/>
                 <w:shd w:val="clear" w:color="auto" w:fill="FFFFFF"/>
               </w:rPr>
-              <w:t>Sciences</w:t>
+              <w:t>Engineering</w:t>
             </w:r>
           </w:p>
         </w:tc>
@@ -753,73 +746,7 @@
                 <w:szCs w:val="23"/>
                 <w:shd w:val="clear" w:color="auto" w:fill="FFFFFF"/>
               </w:rPr>
-              <w:t>Computer sciences</w:t>
-            </w:r>
-            <w:bookmarkStart w:id="0" w:name="_GoBack"/>
-            <w:bookmarkEnd w:id="0"/>
-          </w:p>
-        </w:tc>
-      </w:tr>
-      <w:tr>
-        <w:tc>
-          <w:tcPr>
-            <w:tcW w:w="2552" w:type="dxa"/>
-          </w:tcPr>
-          <w:p>
-            <w:pPr>
-              <w:spacing w:after="0"/>
-              <w:rPr>
-                <w:rStyle w:val="dateto"/>
-                <w:rFonts w:ascii="Cambria" w:hAnsi="Cambria"/>
-                <w:bCs/>
-                <w:color w:val="343434"/>
-                <w:sz w:val="23"/>
-                <w:szCs w:val="23"/>
-                <w:shd w:val="clear" w:color="auto" w:fill="FFFFFF"/>
-              </w:rPr>
-            </w:pPr>
-            <w:r>
-              <w:rPr>
-                <w:rStyle w:val="dateto"/>
-                <w:rFonts w:ascii="Cambria" w:hAnsi="Cambria"/>
-                <w:bCs/>
-                <w:color w:val="343434"/>
-                <w:sz w:val="23"/>
-                <w:szCs w:val="23"/>
-                <w:shd w:val="clear" w:color="auto" w:fill="FFFFFF"/>
-              </w:rPr>
-              <w:t>Level</w:t>
-            </w:r>
-          </w:p>
-        </w:tc>
-        <w:tc>
-          <w:tcPr>
-            <w:tcW w:w="6618" w:type="dxa"/>
-          </w:tcPr>
-          <w:p>
-            <w:pPr>
-              <w:spacing w:after="0"/>
-              <w:rPr>
-                <w:rStyle w:val="dateto"/>
-                <w:rFonts w:ascii="Cambria" w:hAnsi="Cambria"/>
-                <w:bCs/>
-                <w:color w:val="343434"/>
-                <w:sz w:val="23"/>
-                <w:szCs w:val="23"/>
-                <w:shd w:val="clear" w:color="auto" w:fill="FFFFFF"/>
-              </w:rPr>
-            </w:pPr>
-            <w:r>
-              <w:rPr>
-                <w:rStyle w:val="dateto"/>
-                <w:rFonts w:ascii="Cambria" w:hAnsi="Cambria"/>
-                <w:bCs/>
-                <w:color w:val="343434"/>
-                <w:sz w:val="23"/>
-                <w:szCs w:val="23"/>
-                <w:shd w:val="clear" w:color="auto" w:fill="FFFFFF"/>
-              </w:rPr>
-              <w:t>400</w:t>
+              <w:t>Systems Engineering</w:t>
             </w:r>
           </w:p>
         </w:tc>
@@ -852,6 +779,82 @@
                 <w:szCs w:val="23"/>
                 <w:shd w:val="clear" w:color="auto" w:fill="FFFFFF"/>
               </w:rPr>
+              <w:t>Level</w:t>
+            </w:r>
+          </w:p>
+        </w:tc>
+        <w:tc>
+          <w:tcPr>
+            <w:tcW w:w="6618" w:type="dxa"/>
+          </w:tcPr>
+          <w:p>
+            <w:pPr>
+              <w:spacing w:after="0"/>
+              <w:rPr>
+                <w:rStyle w:val="dateto"/>
+                <w:rFonts w:ascii="Cambria" w:hAnsi="Cambria"/>
+                <w:bCs/>
+                <w:color w:val="343434"/>
+                <w:sz w:val="23"/>
+                <w:szCs w:val="23"/>
+                <w:shd w:val="clear" w:color="auto" w:fill="FFFFFF"/>
+              </w:rPr>
+            </w:pPr>
+            <w:r>
+              <w:rPr>
+                <w:rStyle w:val="dateto"/>
+                <w:rFonts w:ascii="Cambria" w:hAnsi="Cambria"/>
+                <w:bCs/>
+                <w:color w:val="343434"/>
+                <w:sz w:val="23"/>
+                <w:szCs w:val="23"/>
+                <w:shd w:val="clear" w:color="auto" w:fill="FFFFFF"/>
+              </w:rPr>
+              <w:t>3</w:t>
+            </w:r>
+            <w:r>
+              <w:rPr>
+                <w:rStyle w:val="dateto"/>
+                <w:rFonts w:ascii="Cambria" w:hAnsi="Cambria"/>
+                <w:bCs/>
+                <w:color w:val="343434"/>
+                <w:sz w:val="23"/>
+                <w:szCs w:val="23"/>
+                <w:shd w:val="clear" w:color="auto" w:fill="FFFFFF"/>
+              </w:rPr>
+              <w:t>00</w:t>
+            </w:r>
+          </w:p>
+        </w:tc>
+      </w:tr>
+      <w:tr>
+        <w:tc>
+          <w:tcPr>
+            <w:tcW w:w="2552" w:type="dxa"/>
+          </w:tcPr>
+          <w:p>
+            <w:pPr>
+              <w:spacing w:after="0"/>
+              <w:rPr>
+                <w:rStyle w:val="dateto"/>
+                <w:rFonts w:ascii="Cambria" w:hAnsi="Cambria"/>
+                <w:bCs/>
+                <w:color w:val="343434"/>
+                <w:sz w:val="23"/>
+                <w:szCs w:val="23"/>
+                <w:shd w:val="clear" w:color="auto" w:fill="FFFFFF"/>
+              </w:rPr>
+            </w:pPr>
+            <w:r>
+              <w:rPr>
+                <w:rStyle w:val="dateto"/>
+                <w:rFonts w:ascii="Cambria" w:hAnsi="Cambria"/>
+                <w:bCs/>
+                <w:color w:val="343434"/>
+                <w:sz w:val="23"/>
+                <w:szCs w:val="23"/>
+                <w:shd w:val="clear" w:color="auto" w:fill="FFFFFF"/>
+              </w:rPr>
               <w:t>Best Course so far</w:t>
             </w:r>
           </w:p>
@@ -883,7 +886,19 @@
                 <w:szCs w:val="23"/>
                 <w:shd w:val="clear" w:color="auto" w:fill="FFFFFF"/>
               </w:rPr>
-              <w:t>Algorithms and Discrete Structures</w:t>
+              <w:t>Algorithms and Data</w:t>
+            </w:r>
+            <w:r>
+              <w:rPr>
+                <w:rStyle w:val="dateto"/>
+                <w:rFonts w:ascii="Cambria" w:hAnsi="Cambria"/>
+                <w:bCs/>
+                <w:color w:val="343434"/>
+                <w:sz w:val="23"/>
+                <w:szCs w:val="23"/>
+                <w:shd w:val="clear" w:color="auto" w:fill="FFFFFF"/>
+              </w:rPr>
+              <w:t xml:space="preserve"> Structures</w:t>
             </w:r>
           </w:p>
         </w:tc>
@@ -920,8 +935,8 @@
 </file>
 
 <file path=word/numbering.xml><?xml version="1.0" encoding="utf-8"?>
-<w:numbering xmlns:wpc="http://schemas.microsoft.com/office/word/2010/wordprocessingCanvas" xmlns:cx="http://schemas.microsoft.com/office/drawing/2014/chartex" xmlns:cx1="http://schemas.microsoft.com/office/drawing/2015/9/8/chartex" xmlns:mc="http://schemas.openxmlformats.org/markup-compatibility/2006" xmlns:o="urn:schemas-microsoft-com:office:office" xmlns:r="http://schemas.openxmlformats.org/officeDocument/2006/relationships" xmlns:m="http://schemas.openxmlformats.org/officeDocument/2006/math" xmlns:v="urn:schemas-microsoft-com:vml" xmlns:wp14="http://schemas.microsoft.com/office/word/2010/wordprocessingDrawing" xmlns:wp="http://schemas.openxmlformats.org/drawingml/2006/wordprocessingDrawing" xmlns:w10="urn:schemas-microsoft-com:office:word" xmlns:w="http://schemas.openxmlformats.org/wordprocessingml/2006/main" xmlns:w14="http://schemas.microsoft.com/office/word/2010/wordml" xmlns:w15="http://schemas.microsoft.com/office/word/2012/wordml" xmlns:w16se="http://schemas.microsoft.com/office/word/2015/wordml/symex" xmlns:wpg="http://schemas.microsoft.com/office/word/2010/wordprocessingGroup" xmlns:wpi="http://schemas.microsoft.com/office/word/2010/wordprocessingInk" xmlns:wne="http://schemas.microsoft.com/office/word/2006/wordml" xmlns:wps="http://schemas.microsoft.com/office/word/2010/wordprocessingShape" mc:Ignorable="w14 w15 w16se wp14">
-  <w:abstractNum w:abstractNumId="0" w15:restartNumberingAfterBreak="0">
+<w:numbering xmlns:wpc="http://schemas.microsoft.com/office/word/2010/wordprocessingCanvas" xmlns:mc="http://schemas.openxmlformats.org/markup-compatibility/2006" xmlns:o="urn:schemas-microsoft-com:office:office" xmlns:r="http://schemas.openxmlformats.org/officeDocument/2006/relationships" xmlns:m="http://schemas.openxmlformats.org/officeDocument/2006/math" xmlns:v="urn:schemas-microsoft-com:vml" xmlns:wp14="http://schemas.microsoft.com/office/word/2010/wordprocessingDrawing" xmlns:wp="http://schemas.openxmlformats.org/drawingml/2006/wordprocessingDrawing" xmlns:w10="urn:schemas-microsoft-com:office:word" xmlns:w="http://schemas.openxmlformats.org/wordprocessingml/2006/main" xmlns:w14="http://schemas.microsoft.com/office/word/2010/wordml" xmlns:w15="http://schemas.microsoft.com/office/word/2012/wordml" xmlns:wpg="http://schemas.microsoft.com/office/word/2010/wordprocessingGroup" xmlns:wpi="http://schemas.microsoft.com/office/word/2010/wordprocessingInk" xmlns:wne="http://schemas.microsoft.com/office/word/2006/wordml" xmlns:wps="http://schemas.microsoft.com/office/word/2010/wordprocessingShape" mc:Ignorable="w14 w15 wp14">
+  <w:abstractNum w:abstractNumId="0">
     <w:nsid w:val="23FE0019"/>
     <w:multiLevelType w:val="multilevel"/>
     <w:tmpl w:val="F2D0D552"/>
@@ -1034,7 +1049,7 @@
       </w:rPr>
     </w:lvl>
   </w:abstractNum>
-  <w:abstractNum w:abstractNumId="1" w15:restartNumberingAfterBreak="0">
+  <w:abstractNum w:abstractNumId="1">
     <w:nsid w:val="637F5832"/>
     <w:multiLevelType w:val="multilevel"/>
     <w:tmpl w:val="733E754A"/>
@@ -1157,7 +1172,7 @@
 </file>
 
 <file path=word/styles.xml><?xml version="1.0" encoding="utf-8"?>
-<w:styles xmlns:mc="http://schemas.openxmlformats.org/markup-compatibility/2006" xmlns:r="http://schemas.openxmlformats.org/officeDocument/2006/relationships" xmlns:w="http://schemas.openxmlformats.org/wordprocessingml/2006/main" xmlns:w14="http://schemas.microsoft.com/office/word/2010/wordml" xmlns:w15="http://schemas.microsoft.com/office/word/2012/wordml" xmlns:w16se="http://schemas.microsoft.com/office/word/2015/wordml/symex" mc:Ignorable="w14 w15 w16se">
+<w:styles xmlns:mc="http://schemas.openxmlformats.org/markup-compatibility/2006" xmlns:r="http://schemas.openxmlformats.org/officeDocument/2006/relationships" xmlns:w="http://schemas.openxmlformats.org/wordprocessingml/2006/main" xmlns:w14="http://schemas.microsoft.com/office/word/2010/wordml" xmlns:w15="http://schemas.microsoft.com/office/word/2012/wordml" mc:Ignorable="w14 w15">
   <w:docDefaults>
     <w:rPrDefault>
       <w:rPr>
@@ -1625,6 +1640,7 @@
       <w:spacing w:after="0" w:line="240" w:lineRule="auto"/>
     </w:pPr>
     <w:tblPr>
+      <w:tblInd w:w="0" w:type="dxa"/>
       <w:tblBorders>
         <w:top w:val="single" w:sz="4" w:space="0" w:color="auto"/>
         <w:left w:val="single" w:sz="4" w:space="0" w:color="auto"/>
@@ -1633,6 +1649,12 @@
         <w:insideH w:val="single" w:sz="4" w:space="0" w:color="auto"/>
         <w:insideV w:val="single" w:sz="4" w:space="0" w:color="auto"/>
       </w:tblBorders>
+      <w:tblCellMar>
+        <w:top w:w="0" w:type="dxa"/>
+        <w:left w:w="108" w:type="dxa"/>
+        <w:bottom w:w="0" w:type="dxa"/>
+        <w:right w:w="108" w:type="dxa"/>
+      </w:tblCellMar>
     </w:tblPr>
   </w:style>
   <w:style w:type="table" w:styleId="PlainTable1">
@@ -1646,6 +1668,7 @@
     <w:tblPr>
       <w:tblStyleRowBandSize w:val="1"/>
       <w:tblStyleColBandSize w:val="1"/>
+      <w:tblInd w:w="0" w:type="dxa"/>
       <w:tblBorders>
         <w:top w:val="single" w:sz="4" w:space="0" w:color="BFBFBF" w:themeColor="background1" w:themeShade="BF"/>
         <w:left w:val="single" w:sz="4" w:space="0" w:color="BFBFBF" w:themeColor="background1" w:themeShade="BF"/>
@@ -1654,6 +1677,12 @@
         <w:insideH w:val="single" w:sz="4" w:space="0" w:color="BFBFBF" w:themeColor="background1" w:themeShade="BF"/>
         <w:insideV w:val="single" w:sz="4" w:space="0" w:color="BFBFBF" w:themeColor="background1" w:themeShade="BF"/>
       </w:tblBorders>
+      <w:tblCellMar>
+        <w:top w:w="0" w:type="dxa"/>
+        <w:left w:w="108" w:type="dxa"/>
+        <w:bottom w:w="0" w:type="dxa"/>
+        <w:right w:w="108" w:type="dxa"/>
+      </w:tblCellMar>
     </w:tblPr>
     <w:tblStylePr w:type="firstRow">
       <w:rPr>

</xml_diff>